<commit_message>
cuestionario final  listo 100%
</commit_message>
<xml_diff>
--- a/cuestionarios/Cuestionario INTEGRADAR FINAL DANI 93.docx
+++ b/cuestionarios/Cuestionario INTEGRADAR FINAL DANI 93.docx
@@ -15,7 +15,7 @@
     </w:p>
     <w:tbl>
       <w:tblPr>
-        <w:tblStyle w:val="Tablaconcuadrcula"/>
+        <w:tblStyle w:val="TableGrid"/>
         <w:tblW w:w="10530" w:type="dxa"/>
         <w:tblInd w:w="-995" w:type="dxa"/>
         <w:tblLayout w:type="fixed"/>
@@ -52,6 +52,7 @@
               <w:rPr>
                 <w:b/>
                 <w:bCs/>
+                <w:noProof/>
               </w:rPr>
               <w:drawing>
                 <wp:inline distT="0" distB="0" distL="0" distR="0" wp14:anchorId="68ACAF1B" wp14:editId="43C68862">
@@ -106,6 +107,7 @@
             <w:r>
               <w:rPr>
                 <w:rFonts w:ascii="Calibri" w:eastAsia="Calibri" w:hAnsi="Calibri" w:cs="Arial"/>
+                <w:noProof/>
               </w:rPr>
               <w:drawing>
                 <wp:inline distT="0" distB="0" distL="0" distR="0" wp14:anchorId="5ECC2FFE" wp14:editId="5A5A0A60">
@@ -175,6 +177,7 @@
             <w:r>
               <w:rPr>
                 <w:rFonts w:ascii="Calibri" w:eastAsia="Calibri" w:hAnsi="Calibri" w:cs="Arial"/>
+                <w:noProof/>
                 <w:lang w:val="es-419"/>
               </w:rPr>
               <w:drawing>
@@ -232,6 +235,7 @@
             <w:r>
               <w:rPr>
                 <w:rFonts w:ascii="Calibri" w:eastAsia="Calibri" w:hAnsi="Calibri" w:cs="Arial"/>
+                <w:noProof/>
                 <w:lang w:val="es-419"/>
               </w:rPr>
               <w:drawing>
@@ -451,6 +455,9 @@
           </w:tcPr>
           <w:p>
             <w:r>
+              <w:rPr>
+                <w:noProof/>
+              </w:rPr>
               <w:drawing>
                 <wp:inline distT="0" distB="0" distL="0" distR="0" wp14:anchorId="43E6888B" wp14:editId="7E111FD9">
                   <wp:extent cx="3120390" cy="1867535"/>
@@ -519,7 +526,6 @@
               <w:rPr>
                 <w:noProof/>
               </w:rPr>
-              <w:lastRenderedPageBreak/>
               <w:drawing>
                 <wp:inline distT="0" distB="0" distL="0" distR="0" wp14:anchorId="7EEBFA74" wp14:editId="3DF4255C">
                   <wp:extent cx="3291840" cy="2678430"/>
@@ -571,6 +577,46 @@
                 <w:noProof/>
               </w:rPr>
             </w:pPr>
+            <w:r>
+              <w:rPr>
+                <w:noProof/>
+              </w:rPr>
+              <w:drawing>
+                <wp:inline distT="0" distB="0" distL="0" distR="0" wp14:anchorId="69AEC302" wp14:editId="255451ED">
+                  <wp:extent cx="2856791" cy="1423987"/>
+                  <wp:effectExtent l="0" t="0" r="1270" b="5080"/>
+                  <wp:docPr id="19" name="Imagen 19"/>
+                  <wp:cNvGraphicFramePr>
+                    <a:graphicFrameLocks xmlns:a="http://schemas.openxmlformats.org/drawingml/2006/main" noChangeAspect="1"/>
+                  </wp:cNvGraphicFramePr>
+                  <a:graphic xmlns:a="http://schemas.openxmlformats.org/drawingml/2006/main">
+                    <a:graphicData uri="http://schemas.openxmlformats.org/drawingml/2006/picture">
+                      <pic:pic xmlns:pic="http://schemas.openxmlformats.org/drawingml/2006/picture">
+                        <pic:nvPicPr>
+                          <pic:cNvPr id="1" name=""/>
+                          <pic:cNvPicPr/>
+                        </pic:nvPicPr>
+                        <pic:blipFill>
+                          <a:blip r:embed="rId14"/>
+                          <a:stretch>
+                            <a:fillRect/>
+                          </a:stretch>
+                        </pic:blipFill>
+                        <pic:spPr>
+                          <a:xfrm>
+                            <a:off x="0" y="0"/>
+                            <a:ext cx="2861426" cy="1426298"/>
+                          </a:xfrm>
+                          <a:prstGeom prst="rect">
+                            <a:avLst/>
+                          </a:prstGeom>
+                        </pic:spPr>
+                      </pic:pic>
+                    </a:graphicData>
+                  </a:graphic>
+                </wp:inline>
+              </w:drawing>
+            </w:r>
           </w:p>
           <w:p>
             <w:pPr>
@@ -614,30 +660,30 @@
                 <w:noProof/>
               </w:rPr>
               <w:drawing>
-                <wp:inline distT="0" distB="0" distL="0" distR="0" wp14:anchorId="24EE15C5" wp14:editId="5CC5EEDF">
-                  <wp:extent cx="3291840" cy="1640840"/>
+                <wp:inline distT="0" distB="0" distL="0" distR="0" wp14:anchorId="5C99EC7B" wp14:editId="18120F3D">
+                  <wp:extent cx="3120390" cy="1970405"/>
                   <wp:effectExtent l="0" t="0" r="3810" b="0"/>
-                  <wp:docPr id="19" name="Imagen 19"/>
-                  <wp:cNvGraphicFramePr>
-                    <a:graphicFrameLocks xmlns:a="http://schemas.openxmlformats.org/drawingml/2006/main" noChangeAspect="1"/>
-                  </wp:cNvGraphicFramePr>
-                  <a:graphic xmlns:a="http://schemas.openxmlformats.org/drawingml/2006/main">
-                    <a:graphicData uri="http://schemas.openxmlformats.org/drawingml/2006/picture">
-                      <pic:pic xmlns:pic="http://schemas.openxmlformats.org/drawingml/2006/picture">
-                        <pic:nvPicPr>
-                          <pic:cNvPr id="1" name=""/>
-                          <pic:cNvPicPr/>
-                        </pic:nvPicPr>
-                        <pic:blipFill>
-                          <a:blip r:embed="rId14"/>
-                          <a:stretch>
-                            <a:fillRect/>
-                          </a:stretch>
-                        </pic:blipFill>
-                        <pic:spPr>
-                          <a:xfrm>
-                            <a:off x="0" y="0"/>
-                            <a:ext cx="3291840" cy="1640840"/>
+                  <wp:docPr id="20" name="Imagen 20"/>
+                  <wp:cNvGraphicFramePr>
+                    <a:graphicFrameLocks xmlns:a="http://schemas.openxmlformats.org/drawingml/2006/main" noChangeAspect="1"/>
+                  </wp:cNvGraphicFramePr>
+                  <a:graphic xmlns:a="http://schemas.openxmlformats.org/drawingml/2006/main">
+                    <a:graphicData uri="http://schemas.openxmlformats.org/drawingml/2006/picture">
+                      <pic:pic xmlns:pic="http://schemas.openxmlformats.org/drawingml/2006/picture">
+                        <pic:nvPicPr>
+                          <pic:cNvPr id="1" name=""/>
+                          <pic:cNvPicPr/>
+                        </pic:nvPicPr>
+                        <pic:blipFill>
+                          <a:blip r:embed="rId15"/>
+                          <a:stretch>
+                            <a:fillRect/>
+                          </a:stretch>
+                        </pic:blipFill>
+                        <pic:spPr>
+                          <a:xfrm>
+                            <a:off x="0" y="0"/>
+                            <a:ext cx="3120390" cy="1970405"/>
                           </a:xfrm>
                           <a:prstGeom prst="rect">
                             <a:avLst/>
@@ -669,30 +715,30 @@
                 <w:noProof/>
               </w:rPr>
               <w:drawing>
-                <wp:inline distT="0" distB="0" distL="0" distR="0" wp14:anchorId="1D0CD20F" wp14:editId="0FE34625">
-                  <wp:extent cx="3120390" cy="1970405"/>
-                  <wp:effectExtent l="0" t="0" r="3810" b="0"/>
-                  <wp:docPr id="20" name="Imagen 20"/>
-                  <wp:cNvGraphicFramePr>
-                    <a:graphicFrameLocks xmlns:a="http://schemas.openxmlformats.org/drawingml/2006/main" noChangeAspect="1"/>
-                  </wp:cNvGraphicFramePr>
-                  <a:graphic xmlns:a="http://schemas.openxmlformats.org/drawingml/2006/main">
-                    <a:graphicData uri="http://schemas.openxmlformats.org/drawingml/2006/picture">
-                      <pic:pic xmlns:pic="http://schemas.openxmlformats.org/drawingml/2006/picture">
-                        <pic:nvPicPr>
-                          <pic:cNvPr id="1" name=""/>
-                          <pic:cNvPicPr/>
-                        </pic:nvPicPr>
-                        <pic:blipFill>
-                          <a:blip r:embed="rId15"/>
-                          <a:stretch>
-                            <a:fillRect/>
-                          </a:stretch>
-                        </pic:blipFill>
-                        <pic:spPr>
-                          <a:xfrm>
-                            <a:off x="0" y="0"/>
-                            <a:ext cx="3120390" cy="1970405"/>
+                <wp:inline distT="0" distB="0" distL="0" distR="0" wp14:anchorId="26739BD0" wp14:editId="3C2D3BFA">
+                  <wp:extent cx="3291840" cy="2276475"/>
+                  <wp:effectExtent l="0" t="0" r="3810" b="9525"/>
+                  <wp:docPr id="21" name="Imagen 21"/>
+                  <wp:cNvGraphicFramePr>
+                    <a:graphicFrameLocks xmlns:a="http://schemas.openxmlformats.org/drawingml/2006/main" noChangeAspect="1"/>
+                  </wp:cNvGraphicFramePr>
+                  <a:graphic xmlns:a="http://schemas.openxmlformats.org/drawingml/2006/main">
+                    <a:graphicData uri="http://schemas.openxmlformats.org/drawingml/2006/picture">
+                      <pic:pic xmlns:pic="http://schemas.openxmlformats.org/drawingml/2006/picture">
+                        <pic:nvPicPr>
+                          <pic:cNvPr id="1" name=""/>
+                          <pic:cNvPicPr/>
+                        </pic:nvPicPr>
+                        <pic:blipFill>
+                          <a:blip r:embed="rId16"/>
+                          <a:stretch>
+                            <a:fillRect/>
+                          </a:stretch>
+                        </pic:blipFill>
+                        <pic:spPr>
+                          <a:xfrm>
+                            <a:off x="0" y="0"/>
+                            <a:ext cx="3291840" cy="2276475"/>
                           </a:xfrm>
                           <a:prstGeom prst="rect">
                             <a:avLst/>
@@ -728,30 +774,30 @@
                 <w:noProof/>
               </w:rPr>
               <w:drawing>
-                <wp:inline distT="0" distB="0" distL="0" distR="0" wp14:anchorId="774BFD42" wp14:editId="393FCA2F">
-                  <wp:extent cx="3291840" cy="2276475"/>
-                  <wp:effectExtent l="0" t="0" r="3810" b="9525"/>
-                  <wp:docPr id="21" name="Imagen 21"/>
-                  <wp:cNvGraphicFramePr>
-                    <a:graphicFrameLocks xmlns:a="http://schemas.openxmlformats.org/drawingml/2006/main" noChangeAspect="1"/>
-                  </wp:cNvGraphicFramePr>
-                  <a:graphic xmlns:a="http://schemas.openxmlformats.org/drawingml/2006/main">
-                    <a:graphicData uri="http://schemas.openxmlformats.org/drawingml/2006/picture">
-                      <pic:pic xmlns:pic="http://schemas.openxmlformats.org/drawingml/2006/picture">
-                        <pic:nvPicPr>
-                          <pic:cNvPr id="1" name=""/>
-                          <pic:cNvPicPr/>
-                        </pic:nvPicPr>
-                        <pic:blipFill>
-                          <a:blip r:embed="rId16"/>
-                          <a:stretch>
-                            <a:fillRect/>
-                          </a:stretch>
-                        </pic:blipFill>
-                        <pic:spPr>
-                          <a:xfrm>
-                            <a:off x="0" y="0"/>
-                            <a:ext cx="3291840" cy="2276475"/>
+                <wp:inline distT="0" distB="0" distL="0" distR="0" wp14:anchorId="593F57A5" wp14:editId="6E124495">
+                  <wp:extent cx="3120390" cy="2003425"/>
+                  <wp:effectExtent l="0" t="0" r="3810" b="0"/>
+                  <wp:docPr id="22" name="Imagen 22"/>
+                  <wp:cNvGraphicFramePr>
+                    <a:graphicFrameLocks xmlns:a="http://schemas.openxmlformats.org/drawingml/2006/main" noChangeAspect="1"/>
+                  </wp:cNvGraphicFramePr>
+                  <a:graphic xmlns:a="http://schemas.openxmlformats.org/drawingml/2006/main">
+                    <a:graphicData uri="http://schemas.openxmlformats.org/drawingml/2006/picture">
+                      <pic:pic xmlns:pic="http://schemas.openxmlformats.org/drawingml/2006/picture">
+                        <pic:nvPicPr>
+                          <pic:cNvPr id="1" name=""/>
+                          <pic:cNvPicPr/>
+                        </pic:nvPicPr>
+                        <pic:blipFill>
+                          <a:blip r:embed="rId17"/>
+                          <a:stretch>
+                            <a:fillRect/>
+                          </a:stretch>
+                        </pic:blipFill>
+                        <pic:spPr>
+                          <a:xfrm>
+                            <a:off x="0" y="0"/>
+                            <a:ext cx="3120390" cy="2003425"/>
                           </a:xfrm>
                           <a:prstGeom prst="rect">
                             <a:avLst/>
@@ -783,30 +829,30 @@
                 <w:noProof/>
               </w:rPr>
               <w:drawing>
-                <wp:inline distT="0" distB="0" distL="0" distR="0" wp14:anchorId="20B700F0" wp14:editId="27ABA977">
-                  <wp:extent cx="3120390" cy="2003425"/>
+                <wp:inline distT="0" distB="0" distL="0" distR="0" wp14:anchorId="1F2D2069" wp14:editId="21411ED5">
+                  <wp:extent cx="3291840" cy="2101850"/>
                   <wp:effectExtent l="0" t="0" r="3810" b="0"/>
-                  <wp:docPr id="22" name="Imagen 22"/>
-                  <wp:cNvGraphicFramePr>
-                    <a:graphicFrameLocks xmlns:a="http://schemas.openxmlformats.org/drawingml/2006/main" noChangeAspect="1"/>
-                  </wp:cNvGraphicFramePr>
-                  <a:graphic xmlns:a="http://schemas.openxmlformats.org/drawingml/2006/main">
-                    <a:graphicData uri="http://schemas.openxmlformats.org/drawingml/2006/picture">
-                      <pic:pic xmlns:pic="http://schemas.openxmlformats.org/drawingml/2006/picture">
-                        <pic:nvPicPr>
-                          <pic:cNvPr id="1" name=""/>
-                          <pic:cNvPicPr/>
-                        </pic:nvPicPr>
-                        <pic:blipFill>
-                          <a:blip r:embed="rId17"/>
-                          <a:stretch>
-                            <a:fillRect/>
-                          </a:stretch>
-                        </pic:blipFill>
-                        <pic:spPr>
-                          <a:xfrm>
-                            <a:off x="0" y="0"/>
-                            <a:ext cx="3120390" cy="2003425"/>
+                  <wp:docPr id="23" name="Imagen 23"/>
+                  <wp:cNvGraphicFramePr>
+                    <a:graphicFrameLocks xmlns:a="http://schemas.openxmlformats.org/drawingml/2006/main" noChangeAspect="1"/>
+                  </wp:cNvGraphicFramePr>
+                  <a:graphic xmlns:a="http://schemas.openxmlformats.org/drawingml/2006/main">
+                    <a:graphicData uri="http://schemas.openxmlformats.org/drawingml/2006/picture">
+                      <pic:pic xmlns:pic="http://schemas.openxmlformats.org/drawingml/2006/picture">
+                        <pic:nvPicPr>
+                          <pic:cNvPr id="1" name=""/>
+                          <pic:cNvPicPr/>
+                        </pic:nvPicPr>
+                        <pic:blipFill>
+                          <a:blip r:embed="rId18"/>
+                          <a:stretch>
+                            <a:fillRect/>
+                          </a:stretch>
+                        </pic:blipFill>
+                        <pic:spPr>
+                          <a:xfrm>
+                            <a:off x="0" y="0"/>
+                            <a:ext cx="3291840" cy="2101850"/>
                           </a:xfrm>
                           <a:prstGeom prst="rect">
                             <a:avLst/>
@@ -842,30 +888,30 @@
                 <w:noProof/>
               </w:rPr>
               <w:drawing>
-                <wp:inline distT="0" distB="0" distL="0" distR="0" wp14:anchorId="42ED657D" wp14:editId="285B4354">
-                  <wp:extent cx="3291840" cy="2101850"/>
-                  <wp:effectExtent l="0" t="0" r="3810" b="0"/>
-                  <wp:docPr id="23" name="Imagen 23"/>
-                  <wp:cNvGraphicFramePr>
-                    <a:graphicFrameLocks xmlns:a="http://schemas.openxmlformats.org/drawingml/2006/main" noChangeAspect="1"/>
-                  </wp:cNvGraphicFramePr>
-                  <a:graphic xmlns:a="http://schemas.openxmlformats.org/drawingml/2006/main">
-                    <a:graphicData uri="http://schemas.openxmlformats.org/drawingml/2006/picture">
-                      <pic:pic xmlns:pic="http://schemas.openxmlformats.org/drawingml/2006/picture">
-                        <pic:nvPicPr>
-                          <pic:cNvPr id="1" name=""/>
-                          <pic:cNvPicPr/>
-                        </pic:nvPicPr>
-                        <pic:blipFill>
-                          <a:blip r:embed="rId18"/>
-                          <a:stretch>
-                            <a:fillRect/>
-                          </a:stretch>
-                        </pic:blipFill>
-                        <pic:spPr>
-                          <a:xfrm>
-                            <a:off x="0" y="0"/>
-                            <a:ext cx="3291840" cy="2101850"/>
+                <wp:inline distT="0" distB="0" distL="0" distR="0" wp14:anchorId="1AF3E9CD" wp14:editId="1A5D25B5">
+                  <wp:extent cx="3120390" cy="2550160"/>
+                  <wp:effectExtent l="0" t="0" r="3810" b="2540"/>
+                  <wp:docPr id="24" name="Imagen 24"/>
+                  <wp:cNvGraphicFramePr>
+                    <a:graphicFrameLocks xmlns:a="http://schemas.openxmlformats.org/drawingml/2006/main" noChangeAspect="1"/>
+                  </wp:cNvGraphicFramePr>
+                  <a:graphic xmlns:a="http://schemas.openxmlformats.org/drawingml/2006/main">
+                    <a:graphicData uri="http://schemas.openxmlformats.org/drawingml/2006/picture">
+                      <pic:pic xmlns:pic="http://schemas.openxmlformats.org/drawingml/2006/picture">
+                        <pic:nvPicPr>
+                          <pic:cNvPr id="1" name=""/>
+                          <pic:cNvPicPr/>
+                        </pic:nvPicPr>
+                        <pic:blipFill>
+                          <a:blip r:embed="rId19"/>
+                          <a:stretch>
+                            <a:fillRect/>
+                          </a:stretch>
+                        </pic:blipFill>
+                        <pic:spPr>
+                          <a:xfrm>
+                            <a:off x="0" y="0"/>
+                            <a:ext cx="3120390" cy="2550160"/>
                           </a:xfrm>
                           <a:prstGeom prst="rect">
                             <a:avLst/>
@@ -897,30 +943,30 @@
                 <w:noProof/>
               </w:rPr>
               <w:drawing>
-                <wp:inline distT="0" distB="0" distL="0" distR="0" wp14:anchorId="0AEF4BDA" wp14:editId="193D973B">
-                  <wp:extent cx="3120390" cy="2550160"/>
-                  <wp:effectExtent l="0" t="0" r="3810" b="2540"/>
-                  <wp:docPr id="24" name="Imagen 24"/>
-                  <wp:cNvGraphicFramePr>
-                    <a:graphicFrameLocks xmlns:a="http://schemas.openxmlformats.org/drawingml/2006/main" noChangeAspect="1"/>
-                  </wp:cNvGraphicFramePr>
-                  <a:graphic xmlns:a="http://schemas.openxmlformats.org/drawingml/2006/main">
-                    <a:graphicData uri="http://schemas.openxmlformats.org/drawingml/2006/picture">
-                      <pic:pic xmlns:pic="http://schemas.openxmlformats.org/drawingml/2006/picture">
-                        <pic:nvPicPr>
-                          <pic:cNvPr id="1" name=""/>
-                          <pic:cNvPicPr/>
-                        </pic:nvPicPr>
-                        <pic:blipFill>
-                          <a:blip r:embed="rId19"/>
-                          <a:stretch>
-                            <a:fillRect/>
-                          </a:stretch>
-                        </pic:blipFill>
-                        <pic:spPr>
-                          <a:xfrm>
-                            <a:off x="0" y="0"/>
-                            <a:ext cx="3120390" cy="2550160"/>
+                <wp:inline distT="0" distB="0" distL="0" distR="0" wp14:anchorId="55362C46" wp14:editId="1A4D67F4">
+                  <wp:extent cx="3291840" cy="2251710"/>
+                  <wp:effectExtent l="0" t="0" r="3810" b="0"/>
+                  <wp:docPr id="25" name="Imagen 25"/>
+                  <wp:cNvGraphicFramePr>
+                    <a:graphicFrameLocks xmlns:a="http://schemas.openxmlformats.org/drawingml/2006/main" noChangeAspect="1"/>
+                  </wp:cNvGraphicFramePr>
+                  <a:graphic xmlns:a="http://schemas.openxmlformats.org/drawingml/2006/main">
+                    <a:graphicData uri="http://schemas.openxmlformats.org/drawingml/2006/picture">
+                      <pic:pic xmlns:pic="http://schemas.openxmlformats.org/drawingml/2006/picture">
+                        <pic:nvPicPr>
+                          <pic:cNvPr id="1" name=""/>
+                          <pic:cNvPicPr/>
+                        </pic:nvPicPr>
+                        <pic:blipFill>
+                          <a:blip r:embed="rId20"/>
+                          <a:stretch>
+                            <a:fillRect/>
+                          </a:stretch>
+                        </pic:blipFill>
+                        <pic:spPr>
+                          <a:xfrm>
+                            <a:off x="0" y="0"/>
+                            <a:ext cx="3291840" cy="2251710"/>
                           </a:xfrm>
                           <a:prstGeom prst="rect">
                             <a:avLst/>
@@ -957,30 +1003,30 @@
               </w:rPr>
               <w:lastRenderedPageBreak/>
               <w:drawing>
-                <wp:inline distT="0" distB="0" distL="0" distR="0" wp14:anchorId="6F70286C" wp14:editId="3CCBAFDF">
-                  <wp:extent cx="3291840" cy="2251710"/>
+                <wp:inline distT="0" distB="0" distL="0" distR="0" wp14:anchorId="74F01EC7" wp14:editId="3AD9B2CD">
+                  <wp:extent cx="3120390" cy="2136775"/>
                   <wp:effectExtent l="0" t="0" r="3810" b="0"/>
-                  <wp:docPr id="25" name="Imagen 25"/>
-                  <wp:cNvGraphicFramePr>
-                    <a:graphicFrameLocks xmlns:a="http://schemas.openxmlformats.org/drawingml/2006/main" noChangeAspect="1"/>
-                  </wp:cNvGraphicFramePr>
-                  <a:graphic xmlns:a="http://schemas.openxmlformats.org/drawingml/2006/main">
-                    <a:graphicData uri="http://schemas.openxmlformats.org/drawingml/2006/picture">
-                      <pic:pic xmlns:pic="http://schemas.openxmlformats.org/drawingml/2006/picture">
-                        <pic:nvPicPr>
-                          <pic:cNvPr id="1" name=""/>
-                          <pic:cNvPicPr/>
-                        </pic:nvPicPr>
-                        <pic:blipFill>
-                          <a:blip r:embed="rId20"/>
-                          <a:stretch>
-                            <a:fillRect/>
-                          </a:stretch>
-                        </pic:blipFill>
-                        <pic:spPr>
-                          <a:xfrm>
-                            <a:off x="0" y="0"/>
-                            <a:ext cx="3291840" cy="2251710"/>
+                  <wp:docPr id="26" name="Imagen 26"/>
+                  <wp:cNvGraphicFramePr>
+                    <a:graphicFrameLocks xmlns:a="http://schemas.openxmlformats.org/drawingml/2006/main" noChangeAspect="1"/>
+                  </wp:cNvGraphicFramePr>
+                  <a:graphic xmlns:a="http://schemas.openxmlformats.org/drawingml/2006/main">
+                    <a:graphicData uri="http://schemas.openxmlformats.org/drawingml/2006/picture">
+                      <pic:pic xmlns:pic="http://schemas.openxmlformats.org/drawingml/2006/picture">
+                        <pic:nvPicPr>
+                          <pic:cNvPr id="1" name=""/>
+                          <pic:cNvPicPr/>
+                        </pic:nvPicPr>
+                        <pic:blipFill>
+                          <a:blip r:embed="rId21"/>
+                          <a:stretch>
+                            <a:fillRect/>
+                          </a:stretch>
+                        </pic:blipFill>
+                        <pic:spPr>
+                          <a:xfrm>
+                            <a:off x="0" y="0"/>
+                            <a:ext cx="3120390" cy="2136775"/>
                           </a:xfrm>
                           <a:prstGeom prst="rect">
                             <a:avLst/>
@@ -1012,30 +1058,30 @@
                 <w:noProof/>
               </w:rPr>
               <w:drawing>
-                <wp:inline distT="0" distB="0" distL="0" distR="0" wp14:anchorId="5F07F4B1" wp14:editId="4F430ABC">
-                  <wp:extent cx="3120390" cy="2136775"/>
-                  <wp:effectExtent l="0" t="0" r="3810" b="0"/>
-                  <wp:docPr id="26" name="Imagen 26"/>
-                  <wp:cNvGraphicFramePr>
-                    <a:graphicFrameLocks xmlns:a="http://schemas.openxmlformats.org/drawingml/2006/main" noChangeAspect="1"/>
-                  </wp:cNvGraphicFramePr>
-                  <a:graphic xmlns:a="http://schemas.openxmlformats.org/drawingml/2006/main">
-                    <a:graphicData uri="http://schemas.openxmlformats.org/drawingml/2006/picture">
-                      <pic:pic xmlns:pic="http://schemas.openxmlformats.org/drawingml/2006/picture">
-                        <pic:nvPicPr>
-                          <pic:cNvPr id="1" name=""/>
-                          <pic:cNvPicPr/>
-                        </pic:nvPicPr>
-                        <pic:blipFill>
-                          <a:blip r:embed="rId21"/>
-                          <a:stretch>
-                            <a:fillRect/>
-                          </a:stretch>
-                        </pic:blipFill>
-                        <pic:spPr>
-                          <a:xfrm>
-                            <a:off x="0" y="0"/>
-                            <a:ext cx="3120390" cy="2136775"/>
+                <wp:inline distT="0" distB="0" distL="0" distR="0" wp14:anchorId="5D872B0E" wp14:editId="258BAEED">
+                  <wp:extent cx="3291840" cy="2171065"/>
+                  <wp:effectExtent l="0" t="0" r="3810" b="635"/>
+                  <wp:docPr id="27" name="Imagen 27"/>
+                  <wp:cNvGraphicFramePr>
+                    <a:graphicFrameLocks xmlns:a="http://schemas.openxmlformats.org/drawingml/2006/main" noChangeAspect="1"/>
+                  </wp:cNvGraphicFramePr>
+                  <a:graphic xmlns:a="http://schemas.openxmlformats.org/drawingml/2006/main">
+                    <a:graphicData uri="http://schemas.openxmlformats.org/drawingml/2006/picture">
+                      <pic:pic xmlns:pic="http://schemas.openxmlformats.org/drawingml/2006/picture">
+                        <pic:nvPicPr>
+                          <pic:cNvPr id="1" name=""/>
+                          <pic:cNvPicPr/>
+                        </pic:nvPicPr>
+                        <pic:blipFill>
+                          <a:blip r:embed="rId22"/>
+                          <a:stretch>
+                            <a:fillRect/>
+                          </a:stretch>
+                        </pic:blipFill>
+                        <pic:spPr>
+                          <a:xfrm>
+                            <a:off x="0" y="0"/>
+                            <a:ext cx="3291840" cy="2171065"/>
                           </a:xfrm>
                           <a:prstGeom prst="rect">
                             <a:avLst/>
@@ -1071,30 +1117,30 @@
                 <w:noProof/>
               </w:rPr>
               <w:drawing>
-                <wp:inline distT="0" distB="0" distL="0" distR="0" wp14:anchorId="72ED7D58" wp14:editId="1BEEA011">
-                  <wp:extent cx="3291840" cy="2171065"/>
-                  <wp:effectExtent l="0" t="0" r="3810" b="635"/>
-                  <wp:docPr id="27" name="Imagen 27"/>
-                  <wp:cNvGraphicFramePr>
-                    <a:graphicFrameLocks xmlns:a="http://schemas.openxmlformats.org/drawingml/2006/main" noChangeAspect="1"/>
-                  </wp:cNvGraphicFramePr>
-                  <a:graphic xmlns:a="http://schemas.openxmlformats.org/drawingml/2006/main">
-                    <a:graphicData uri="http://schemas.openxmlformats.org/drawingml/2006/picture">
-                      <pic:pic xmlns:pic="http://schemas.openxmlformats.org/drawingml/2006/picture">
-                        <pic:nvPicPr>
-                          <pic:cNvPr id="1" name=""/>
-                          <pic:cNvPicPr/>
-                        </pic:nvPicPr>
-                        <pic:blipFill>
-                          <a:blip r:embed="rId22"/>
-                          <a:stretch>
-                            <a:fillRect/>
-                          </a:stretch>
-                        </pic:blipFill>
-                        <pic:spPr>
-                          <a:xfrm>
-                            <a:off x="0" y="0"/>
-                            <a:ext cx="3291840" cy="2171065"/>
+                <wp:inline distT="0" distB="0" distL="0" distR="0" wp14:anchorId="5EA1AA01" wp14:editId="7B03C68B">
+                  <wp:extent cx="3120390" cy="2110740"/>
+                  <wp:effectExtent l="0" t="0" r="3810" b="3810"/>
+                  <wp:docPr id="28" name="Imagen 28"/>
+                  <wp:cNvGraphicFramePr>
+                    <a:graphicFrameLocks xmlns:a="http://schemas.openxmlformats.org/drawingml/2006/main" noChangeAspect="1"/>
+                  </wp:cNvGraphicFramePr>
+                  <a:graphic xmlns:a="http://schemas.openxmlformats.org/drawingml/2006/main">
+                    <a:graphicData uri="http://schemas.openxmlformats.org/drawingml/2006/picture">
+                      <pic:pic xmlns:pic="http://schemas.openxmlformats.org/drawingml/2006/picture">
+                        <pic:nvPicPr>
+                          <pic:cNvPr id="1" name=""/>
+                          <pic:cNvPicPr/>
+                        </pic:nvPicPr>
+                        <pic:blipFill>
+                          <a:blip r:embed="rId23"/>
+                          <a:stretch>
+                            <a:fillRect/>
+                          </a:stretch>
+                        </pic:blipFill>
+                        <pic:spPr>
+                          <a:xfrm>
+                            <a:off x="0" y="0"/>
+                            <a:ext cx="3120390" cy="2110740"/>
                           </a:xfrm>
                           <a:prstGeom prst="rect">
                             <a:avLst/>
@@ -1126,30 +1172,30 @@
                 <w:noProof/>
               </w:rPr>
               <w:drawing>
-                <wp:inline distT="0" distB="0" distL="0" distR="0" wp14:anchorId="044D72F0" wp14:editId="2A3F2539">
-                  <wp:extent cx="3120390" cy="2110740"/>
-                  <wp:effectExtent l="0" t="0" r="3810" b="3810"/>
-                  <wp:docPr id="28" name="Imagen 28"/>
-                  <wp:cNvGraphicFramePr>
-                    <a:graphicFrameLocks xmlns:a="http://schemas.openxmlformats.org/drawingml/2006/main" noChangeAspect="1"/>
-                  </wp:cNvGraphicFramePr>
-                  <a:graphic xmlns:a="http://schemas.openxmlformats.org/drawingml/2006/main">
-                    <a:graphicData uri="http://schemas.openxmlformats.org/drawingml/2006/picture">
-                      <pic:pic xmlns:pic="http://schemas.openxmlformats.org/drawingml/2006/picture">
-                        <pic:nvPicPr>
-                          <pic:cNvPr id="1" name=""/>
-                          <pic:cNvPicPr/>
-                        </pic:nvPicPr>
-                        <pic:blipFill>
-                          <a:blip r:embed="rId23"/>
-                          <a:stretch>
-                            <a:fillRect/>
-                          </a:stretch>
-                        </pic:blipFill>
-                        <pic:spPr>
-                          <a:xfrm>
-                            <a:off x="0" y="0"/>
-                            <a:ext cx="3120390" cy="2110740"/>
+                <wp:inline distT="0" distB="0" distL="0" distR="0" wp14:anchorId="22DDC09B" wp14:editId="3032BC19">
+                  <wp:extent cx="3291840" cy="2618740"/>
+                  <wp:effectExtent l="0" t="0" r="3810" b="0"/>
+                  <wp:docPr id="29" name="Imagen 29"/>
+                  <wp:cNvGraphicFramePr>
+                    <a:graphicFrameLocks xmlns:a="http://schemas.openxmlformats.org/drawingml/2006/main" noChangeAspect="1"/>
+                  </wp:cNvGraphicFramePr>
+                  <a:graphic xmlns:a="http://schemas.openxmlformats.org/drawingml/2006/main">
+                    <a:graphicData uri="http://schemas.openxmlformats.org/drawingml/2006/picture">
+                      <pic:pic xmlns:pic="http://schemas.openxmlformats.org/drawingml/2006/picture">
+                        <pic:nvPicPr>
+                          <pic:cNvPr id="1" name=""/>
+                          <pic:cNvPicPr/>
+                        </pic:nvPicPr>
+                        <pic:blipFill>
+                          <a:blip r:embed="rId24"/>
+                          <a:stretch>
+                            <a:fillRect/>
+                          </a:stretch>
+                        </pic:blipFill>
+                        <pic:spPr>
+                          <a:xfrm>
+                            <a:off x="0" y="0"/>
+                            <a:ext cx="3291840" cy="2618740"/>
                           </a:xfrm>
                           <a:prstGeom prst="rect">
                             <a:avLst/>
@@ -1185,30 +1231,30 @@
                 <w:noProof/>
               </w:rPr>
               <w:drawing>
-                <wp:inline distT="0" distB="0" distL="0" distR="0" wp14:anchorId="36AD5085" wp14:editId="31F6CCEB">
-                  <wp:extent cx="3291840" cy="2618740"/>
+                <wp:inline distT="0" distB="0" distL="0" distR="0" wp14:anchorId="63ABD0E6" wp14:editId="5179E7B0">
+                  <wp:extent cx="3120390" cy="2040890"/>
                   <wp:effectExtent l="0" t="0" r="3810" b="0"/>
-                  <wp:docPr id="29" name="Imagen 29"/>
-                  <wp:cNvGraphicFramePr>
-                    <a:graphicFrameLocks xmlns:a="http://schemas.openxmlformats.org/drawingml/2006/main" noChangeAspect="1"/>
-                  </wp:cNvGraphicFramePr>
-                  <a:graphic xmlns:a="http://schemas.openxmlformats.org/drawingml/2006/main">
-                    <a:graphicData uri="http://schemas.openxmlformats.org/drawingml/2006/picture">
-                      <pic:pic xmlns:pic="http://schemas.openxmlformats.org/drawingml/2006/picture">
-                        <pic:nvPicPr>
-                          <pic:cNvPr id="1" name=""/>
-                          <pic:cNvPicPr/>
-                        </pic:nvPicPr>
-                        <pic:blipFill>
-                          <a:blip r:embed="rId24"/>
-                          <a:stretch>
-                            <a:fillRect/>
-                          </a:stretch>
-                        </pic:blipFill>
-                        <pic:spPr>
-                          <a:xfrm>
-                            <a:off x="0" y="0"/>
-                            <a:ext cx="3291840" cy="2618740"/>
+                  <wp:docPr id="30" name="Imagen 30"/>
+                  <wp:cNvGraphicFramePr>
+                    <a:graphicFrameLocks xmlns:a="http://schemas.openxmlformats.org/drawingml/2006/main" noChangeAspect="1"/>
+                  </wp:cNvGraphicFramePr>
+                  <a:graphic xmlns:a="http://schemas.openxmlformats.org/drawingml/2006/main">
+                    <a:graphicData uri="http://schemas.openxmlformats.org/drawingml/2006/picture">
+                      <pic:pic xmlns:pic="http://schemas.openxmlformats.org/drawingml/2006/picture">
+                        <pic:nvPicPr>
+                          <pic:cNvPr id="1" name=""/>
+                          <pic:cNvPicPr/>
+                        </pic:nvPicPr>
+                        <pic:blipFill>
+                          <a:blip r:embed="rId25"/>
+                          <a:stretch>
+                            <a:fillRect/>
+                          </a:stretch>
+                        </pic:blipFill>
+                        <pic:spPr>
+                          <a:xfrm>
+                            <a:off x="0" y="0"/>
+                            <a:ext cx="3120390" cy="2040890"/>
                           </a:xfrm>
                           <a:prstGeom prst="rect">
                             <a:avLst/>
@@ -1240,30 +1286,30 @@
                 <w:noProof/>
               </w:rPr>
               <w:drawing>
-                <wp:inline distT="0" distB="0" distL="0" distR="0" wp14:anchorId="21B9C453" wp14:editId="6EAD639D">
-                  <wp:extent cx="3120390" cy="2040890"/>
-                  <wp:effectExtent l="0" t="0" r="3810" b="0"/>
-                  <wp:docPr id="30" name="Imagen 30"/>
-                  <wp:cNvGraphicFramePr>
-                    <a:graphicFrameLocks xmlns:a="http://schemas.openxmlformats.org/drawingml/2006/main" noChangeAspect="1"/>
-                  </wp:cNvGraphicFramePr>
-                  <a:graphic xmlns:a="http://schemas.openxmlformats.org/drawingml/2006/main">
-                    <a:graphicData uri="http://schemas.openxmlformats.org/drawingml/2006/picture">
-                      <pic:pic xmlns:pic="http://schemas.openxmlformats.org/drawingml/2006/picture">
-                        <pic:nvPicPr>
-                          <pic:cNvPr id="1" name=""/>
-                          <pic:cNvPicPr/>
-                        </pic:nvPicPr>
-                        <pic:blipFill>
-                          <a:blip r:embed="rId25"/>
-                          <a:stretch>
-                            <a:fillRect/>
-                          </a:stretch>
-                        </pic:blipFill>
-                        <pic:spPr>
-                          <a:xfrm>
-                            <a:off x="0" y="0"/>
-                            <a:ext cx="3120390" cy="2040890"/>
+                <wp:inline distT="0" distB="0" distL="0" distR="0" wp14:anchorId="027CE64B" wp14:editId="0C9B7E5A">
+                  <wp:extent cx="3291840" cy="2072005"/>
+                  <wp:effectExtent l="0" t="0" r="3810" b="4445"/>
+                  <wp:docPr id="31" name="Imagen 31"/>
+                  <wp:cNvGraphicFramePr>
+                    <a:graphicFrameLocks xmlns:a="http://schemas.openxmlformats.org/drawingml/2006/main" noChangeAspect="1"/>
+                  </wp:cNvGraphicFramePr>
+                  <a:graphic xmlns:a="http://schemas.openxmlformats.org/drawingml/2006/main">
+                    <a:graphicData uri="http://schemas.openxmlformats.org/drawingml/2006/picture">
+                      <pic:pic xmlns:pic="http://schemas.openxmlformats.org/drawingml/2006/picture">
+                        <pic:nvPicPr>
+                          <pic:cNvPr id="1" name=""/>
+                          <pic:cNvPicPr/>
+                        </pic:nvPicPr>
+                        <pic:blipFill>
+                          <a:blip r:embed="rId26"/>
+                          <a:stretch>
+                            <a:fillRect/>
+                          </a:stretch>
+                        </pic:blipFill>
+                        <pic:spPr>
+                          <a:xfrm>
+                            <a:off x="0" y="0"/>
+                            <a:ext cx="3291840" cy="2072005"/>
                           </a:xfrm>
                           <a:prstGeom prst="rect">
                             <a:avLst/>
@@ -1299,30 +1345,30 @@
                 <w:noProof/>
               </w:rPr>
               <w:drawing>
-                <wp:inline distT="0" distB="0" distL="0" distR="0" wp14:anchorId="1B5389D7" wp14:editId="6EDBB393">
-                  <wp:extent cx="3291840" cy="2072005"/>
-                  <wp:effectExtent l="0" t="0" r="3810" b="4445"/>
-                  <wp:docPr id="31" name="Imagen 31"/>
-                  <wp:cNvGraphicFramePr>
-                    <a:graphicFrameLocks xmlns:a="http://schemas.openxmlformats.org/drawingml/2006/main" noChangeAspect="1"/>
-                  </wp:cNvGraphicFramePr>
-                  <a:graphic xmlns:a="http://schemas.openxmlformats.org/drawingml/2006/main">
-                    <a:graphicData uri="http://schemas.openxmlformats.org/drawingml/2006/picture">
-                      <pic:pic xmlns:pic="http://schemas.openxmlformats.org/drawingml/2006/picture">
-                        <pic:nvPicPr>
-                          <pic:cNvPr id="1" name=""/>
-                          <pic:cNvPicPr/>
-                        </pic:nvPicPr>
-                        <pic:blipFill>
-                          <a:blip r:embed="rId26"/>
-                          <a:stretch>
-                            <a:fillRect/>
-                          </a:stretch>
-                        </pic:blipFill>
-                        <pic:spPr>
-                          <a:xfrm>
-                            <a:off x="0" y="0"/>
-                            <a:ext cx="3291840" cy="2072005"/>
+                <wp:inline distT="0" distB="0" distL="0" distR="0" wp14:anchorId="79CA98FA" wp14:editId="6C5BB2D7">
+                  <wp:extent cx="3291840" cy="2073910"/>
+                  <wp:effectExtent l="0" t="0" r="3810" b="2540"/>
+                  <wp:docPr id="2" name="Picture 2"/>
+                  <wp:cNvGraphicFramePr>
+                    <a:graphicFrameLocks xmlns:a="http://schemas.openxmlformats.org/drawingml/2006/main" noChangeAspect="1"/>
+                  </wp:cNvGraphicFramePr>
+                  <a:graphic xmlns:a="http://schemas.openxmlformats.org/drawingml/2006/main">
+                    <a:graphicData uri="http://schemas.openxmlformats.org/drawingml/2006/picture">
+                      <pic:pic xmlns:pic="http://schemas.openxmlformats.org/drawingml/2006/picture">
+                        <pic:nvPicPr>
+                          <pic:cNvPr id="1" name=""/>
+                          <pic:cNvPicPr/>
+                        </pic:nvPicPr>
+                        <pic:blipFill>
+                          <a:blip r:embed="rId27"/>
+                          <a:stretch>
+                            <a:fillRect/>
+                          </a:stretch>
+                        </pic:blipFill>
+                        <pic:spPr>
+                          <a:xfrm>
+                            <a:off x="0" y="0"/>
+                            <a:ext cx="3291840" cy="2073910"/>
                           </a:xfrm>
                           <a:prstGeom prst="rect">
                             <a:avLst/>
@@ -1349,46 +1395,6 @@
                 <w:noProof/>
               </w:rPr>
             </w:pPr>
-            <w:r>
-              <w:rPr>
-                <w:noProof/>
-              </w:rPr>
-              <w:drawing>
-                <wp:inline distT="0" distB="0" distL="0" distR="0" wp14:anchorId="53049812" wp14:editId="724ACF9D">
-                  <wp:extent cx="3120390" cy="2213610"/>
-                  <wp:effectExtent l="0" t="0" r="3810" b="0"/>
-                  <wp:docPr id="32" name="Imagen 32"/>
-                  <wp:cNvGraphicFramePr>
-                    <a:graphicFrameLocks xmlns:a="http://schemas.openxmlformats.org/drawingml/2006/main" noChangeAspect="1"/>
-                  </wp:cNvGraphicFramePr>
-                  <a:graphic xmlns:a="http://schemas.openxmlformats.org/drawingml/2006/main">
-                    <a:graphicData uri="http://schemas.openxmlformats.org/drawingml/2006/picture">
-                      <pic:pic xmlns:pic="http://schemas.openxmlformats.org/drawingml/2006/picture">
-                        <pic:nvPicPr>
-                          <pic:cNvPr id="1" name=""/>
-                          <pic:cNvPicPr/>
-                        </pic:nvPicPr>
-                        <pic:blipFill>
-                          <a:blip r:embed="rId27"/>
-                          <a:stretch>
-                            <a:fillRect/>
-                          </a:stretch>
-                        </pic:blipFill>
-                        <pic:spPr>
-                          <a:xfrm>
-                            <a:off x="0" y="0"/>
-                            <a:ext cx="3120390" cy="2213610"/>
-                          </a:xfrm>
-                          <a:prstGeom prst="rect">
-                            <a:avLst/>
-                          </a:prstGeom>
-                        </pic:spPr>
-                      </pic:pic>
-                    </a:graphicData>
-                  </a:graphic>
-                </wp:inline>
-              </w:drawing>
-            </w:r>
           </w:p>
           <w:p>
             <w:pPr>
@@ -1403,7 +1409,41 @@
               <w:rPr>
                 <w:noProof/>
               </w:rPr>
-              <w:t>TAMPOCO ES LA TERCERA (..PROMEDIO)</w:t>
+              <w:drawing>
+                <wp:inline distT="0" distB="0" distL="0" distR="0" wp14:anchorId="67AE59DC" wp14:editId="26BA4B41">
+                  <wp:extent cx="3291840" cy="2120900"/>
+                  <wp:effectExtent l="0" t="0" r="3810" b="0"/>
+                  <wp:docPr id="33" name="Imagen 33"/>
+                  <wp:cNvGraphicFramePr>
+                    <a:graphicFrameLocks xmlns:a="http://schemas.openxmlformats.org/drawingml/2006/main" noChangeAspect="1"/>
+                  </wp:cNvGraphicFramePr>
+                  <a:graphic xmlns:a="http://schemas.openxmlformats.org/drawingml/2006/main">
+                    <a:graphicData uri="http://schemas.openxmlformats.org/drawingml/2006/picture">
+                      <pic:pic xmlns:pic="http://schemas.openxmlformats.org/drawingml/2006/picture">
+                        <pic:nvPicPr>
+                          <pic:cNvPr id="1" name=""/>
+                          <pic:cNvPicPr/>
+                        </pic:nvPicPr>
+                        <pic:blipFill>
+                          <a:blip r:embed="rId28"/>
+                          <a:stretch>
+                            <a:fillRect/>
+                          </a:stretch>
+                        </pic:blipFill>
+                        <pic:spPr>
+                          <a:xfrm>
+                            <a:off x="0" y="0"/>
+                            <a:ext cx="3291840" cy="2120900"/>
+                          </a:xfrm>
+                          <a:prstGeom prst="rect">
+                            <a:avLst/>
+                          </a:prstGeom>
+                        </pic:spPr>
+                      </pic:pic>
+                    </a:graphicData>
+                  </a:graphic>
+                </wp:inline>
+              </w:drawing>
             </w:r>
           </w:p>
         </w:tc>
@@ -1430,30 +1470,30 @@
               </w:rPr>
               <w:lastRenderedPageBreak/>
               <w:drawing>
-                <wp:inline distT="0" distB="0" distL="0" distR="0" wp14:anchorId="0392AC56" wp14:editId="2CEA1737">
-                  <wp:extent cx="3291840" cy="2120900"/>
-                  <wp:effectExtent l="0" t="0" r="3810" b="0"/>
-                  <wp:docPr id="33" name="Imagen 33"/>
-                  <wp:cNvGraphicFramePr>
-                    <a:graphicFrameLocks xmlns:a="http://schemas.openxmlformats.org/drawingml/2006/main" noChangeAspect="1"/>
-                  </wp:cNvGraphicFramePr>
-                  <a:graphic xmlns:a="http://schemas.openxmlformats.org/drawingml/2006/main">
-                    <a:graphicData uri="http://schemas.openxmlformats.org/drawingml/2006/picture">
-                      <pic:pic xmlns:pic="http://schemas.openxmlformats.org/drawingml/2006/picture">
-                        <pic:nvPicPr>
-                          <pic:cNvPr id="1" name=""/>
-                          <pic:cNvPicPr/>
-                        </pic:nvPicPr>
-                        <pic:blipFill>
-                          <a:blip r:embed="rId28"/>
-                          <a:stretch>
-                            <a:fillRect/>
-                          </a:stretch>
-                        </pic:blipFill>
-                        <pic:spPr>
-                          <a:xfrm>
-                            <a:off x="0" y="0"/>
-                            <a:ext cx="3291840" cy="2120900"/>
+                <wp:inline distT="0" distB="0" distL="0" distR="0" wp14:anchorId="4783AF27" wp14:editId="21E335E0">
+                  <wp:extent cx="3120390" cy="1940560"/>
+                  <wp:effectExtent l="0" t="0" r="3810" b="2540"/>
+                  <wp:docPr id="34" name="Imagen 34"/>
+                  <wp:cNvGraphicFramePr>
+                    <a:graphicFrameLocks xmlns:a="http://schemas.openxmlformats.org/drawingml/2006/main" noChangeAspect="1"/>
+                  </wp:cNvGraphicFramePr>
+                  <a:graphic xmlns:a="http://schemas.openxmlformats.org/drawingml/2006/main">
+                    <a:graphicData uri="http://schemas.openxmlformats.org/drawingml/2006/picture">
+                      <pic:pic xmlns:pic="http://schemas.openxmlformats.org/drawingml/2006/picture">
+                        <pic:nvPicPr>
+                          <pic:cNvPr id="1" name=""/>
+                          <pic:cNvPicPr/>
+                        </pic:nvPicPr>
+                        <pic:blipFill>
+                          <a:blip r:embed="rId29"/>
+                          <a:stretch>
+                            <a:fillRect/>
+                          </a:stretch>
+                        </pic:blipFill>
+                        <pic:spPr>
+                          <a:xfrm>
+                            <a:off x="0" y="0"/>
+                            <a:ext cx="3120390" cy="1940560"/>
                           </a:xfrm>
                           <a:prstGeom prst="rect">
                             <a:avLst/>
@@ -1485,30 +1525,30 @@
                 <w:noProof/>
               </w:rPr>
               <w:drawing>
-                <wp:inline distT="0" distB="0" distL="0" distR="0" wp14:anchorId="3780FF32" wp14:editId="6ACAE532">
-                  <wp:extent cx="3120390" cy="1940560"/>
-                  <wp:effectExtent l="0" t="0" r="3810" b="2540"/>
-                  <wp:docPr id="34" name="Imagen 34"/>
-                  <wp:cNvGraphicFramePr>
-                    <a:graphicFrameLocks xmlns:a="http://schemas.openxmlformats.org/drawingml/2006/main" noChangeAspect="1"/>
-                  </wp:cNvGraphicFramePr>
-                  <a:graphic xmlns:a="http://schemas.openxmlformats.org/drawingml/2006/main">
-                    <a:graphicData uri="http://schemas.openxmlformats.org/drawingml/2006/picture">
-                      <pic:pic xmlns:pic="http://schemas.openxmlformats.org/drawingml/2006/picture">
-                        <pic:nvPicPr>
-                          <pic:cNvPr id="1" name=""/>
-                          <pic:cNvPicPr/>
-                        </pic:nvPicPr>
-                        <pic:blipFill>
-                          <a:blip r:embed="rId29"/>
-                          <a:stretch>
-                            <a:fillRect/>
-                          </a:stretch>
-                        </pic:blipFill>
-                        <pic:spPr>
-                          <a:xfrm>
-                            <a:off x="0" y="0"/>
-                            <a:ext cx="3120390" cy="1940560"/>
+                <wp:inline distT="0" distB="0" distL="0" distR="0" wp14:anchorId="55D7239B" wp14:editId="397DE5C0">
+                  <wp:extent cx="3291840" cy="2105660"/>
+                  <wp:effectExtent l="0" t="0" r="3810" b="8890"/>
+                  <wp:docPr id="35" name="Imagen 35"/>
+                  <wp:cNvGraphicFramePr>
+                    <a:graphicFrameLocks xmlns:a="http://schemas.openxmlformats.org/drawingml/2006/main" noChangeAspect="1"/>
+                  </wp:cNvGraphicFramePr>
+                  <a:graphic xmlns:a="http://schemas.openxmlformats.org/drawingml/2006/main">
+                    <a:graphicData uri="http://schemas.openxmlformats.org/drawingml/2006/picture">
+                      <pic:pic xmlns:pic="http://schemas.openxmlformats.org/drawingml/2006/picture">
+                        <pic:nvPicPr>
+                          <pic:cNvPr id="1" name=""/>
+                          <pic:cNvPicPr/>
+                        </pic:nvPicPr>
+                        <pic:blipFill>
+                          <a:blip r:embed="rId30"/>
+                          <a:stretch>
+                            <a:fillRect/>
+                          </a:stretch>
+                        </pic:blipFill>
+                        <pic:spPr>
+                          <a:xfrm>
+                            <a:off x="0" y="0"/>
+                            <a:ext cx="3291840" cy="2105660"/>
                           </a:xfrm>
                           <a:prstGeom prst="rect">
                             <a:avLst/>
@@ -1539,35 +1579,44 @@
                 <w:noProof/>
               </w:rPr>
             </w:pPr>
-            <w:r>
-              <w:rPr>
-                <w:noProof/>
-              </w:rPr>
-              <w:drawing>
-                <wp:inline distT="0" distB="0" distL="0" distR="0" wp14:anchorId="14E66A92" wp14:editId="6693147D">
-                  <wp:extent cx="3291840" cy="2105660"/>
-                  <wp:effectExtent l="0" t="0" r="3810" b="8890"/>
-                  <wp:docPr id="35" name="Imagen 35"/>
-                  <wp:cNvGraphicFramePr>
-                    <a:graphicFrameLocks xmlns:a="http://schemas.openxmlformats.org/drawingml/2006/main" noChangeAspect="1"/>
-                  </wp:cNvGraphicFramePr>
-                  <a:graphic xmlns:a="http://schemas.openxmlformats.org/drawingml/2006/main">
-                    <a:graphicData uri="http://schemas.openxmlformats.org/drawingml/2006/picture">
-                      <pic:pic xmlns:pic="http://schemas.openxmlformats.org/drawingml/2006/picture">
-                        <pic:nvPicPr>
-                          <pic:cNvPr id="1" name=""/>
-                          <pic:cNvPicPr/>
-                        </pic:nvPicPr>
-                        <pic:blipFill>
-                          <a:blip r:embed="rId30"/>
-                          <a:stretch>
-                            <a:fillRect/>
-                          </a:stretch>
-                        </pic:blipFill>
-                        <pic:spPr>
-                          <a:xfrm>
-                            <a:off x="0" y="0"/>
-                            <a:ext cx="3291840" cy="2105660"/>
+          </w:p>
+          <w:p>
+            <w:pPr>
+              <w:spacing w:after="0" w:line="240" w:lineRule="auto"/>
+              <w:jc w:val="center"/>
+              <w:rPr>
+                <w:noProof/>
+              </w:rPr>
+            </w:pPr>
+            <w:r>
+              <w:rPr>
+                <w:noProof/>
+              </w:rPr>
+              <w:drawing>
+                <wp:inline distT="0" distB="0" distL="0" distR="0" wp14:anchorId="3DFDAF05" wp14:editId="48303546">
+                  <wp:extent cx="3291840" cy="1852930"/>
+                  <wp:effectExtent l="0" t="0" r="3810" b="0"/>
+                  <wp:docPr id="3" name="Picture 3"/>
+                  <wp:cNvGraphicFramePr>
+                    <a:graphicFrameLocks xmlns:a="http://schemas.openxmlformats.org/drawingml/2006/main" noChangeAspect="1"/>
+                  </wp:cNvGraphicFramePr>
+                  <a:graphic xmlns:a="http://schemas.openxmlformats.org/drawingml/2006/main">
+                    <a:graphicData uri="http://schemas.openxmlformats.org/drawingml/2006/picture">
+                      <pic:pic xmlns:pic="http://schemas.openxmlformats.org/drawingml/2006/picture">
+                        <pic:nvPicPr>
+                          <pic:cNvPr id="1" name=""/>
+                          <pic:cNvPicPr/>
+                        </pic:nvPicPr>
+                        <pic:blipFill>
+                          <a:blip r:embed="rId31"/>
+                          <a:stretch>
+                            <a:fillRect/>
+                          </a:stretch>
+                        </pic:blipFill>
+                        <pic:spPr>
+                          <a:xfrm>
+                            <a:off x="0" y="0"/>
+                            <a:ext cx="3291840" cy="1852930"/>
                           </a:xfrm>
                           <a:prstGeom prst="rect">
                             <a:avLst/>
@@ -1594,46 +1643,6 @@
                 <w:noProof/>
               </w:rPr>
             </w:pPr>
-            <w:r>
-              <w:rPr>
-                <w:noProof/>
-              </w:rPr>
-              <w:drawing>
-                <wp:inline distT="0" distB="0" distL="0" distR="0" wp14:anchorId="254C6FD0" wp14:editId="006A4CDE">
-                  <wp:extent cx="3120390" cy="2068195"/>
-                  <wp:effectExtent l="0" t="0" r="3810" b="8255"/>
-                  <wp:docPr id="36" name="Imagen 36"/>
-                  <wp:cNvGraphicFramePr>
-                    <a:graphicFrameLocks xmlns:a="http://schemas.openxmlformats.org/drawingml/2006/main" noChangeAspect="1"/>
-                  </wp:cNvGraphicFramePr>
-                  <a:graphic xmlns:a="http://schemas.openxmlformats.org/drawingml/2006/main">
-                    <a:graphicData uri="http://schemas.openxmlformats.org/drawingml/2006/picture">
-                      <pic:pic xmlns:pic="http://schemas.openxmlformats.org/drawingml/2006/picture">
-                        <pic:nvPicPr>
-                          <pic:cNvPr id="1" name=""/>
-                          <pic:cNvPicPr/>
-                        </pic:nvPicPr>
-                        <pic:blipFill>
-                          <a:blip r:embed="rId31"/>
-                          <a:stretch>
-                            <a:fillRect/>
-                          </a:stretch>
-                        </pic:blipFill>
-                        <pic:spPr>
-                          <a:xfrm>
-                            <a:off x="0" y="0"/>
-                            <a:ext cx="3120390" cy="2068195"/>
-                          </a:xfrm>
-                          <a:prstGeom prst="rect">
-                            <a:avLst/>
-                          </a:prstGeom>
-                        </pic:spPr>
-                      </pic:pic>
-                    </a:graphicData>
-                  </a:graphic>
-                </wp:inline>
-              </w:drawing>
-            </w:r>
           </w:p>
           <w:p>
             <w:pPr>
@@ -1648,7 +1657,41 @@
               <w:rPr>
                 <w:noProof/>
               </w:rPr>
-              <w:t>LA RESPUESTA CORRECTA ENTONCES ES TILDANDO LAS 3</w:t>
+              <w:drawing>
+                <wp:inline distT="0" distB="0" distL="0" distR="0" wp14:anchorId="294FF77F" wp14:editId="7BD69EB2">
+                  <wp:extent cx="3291840" cy="3194050"/>
+                  <wp:effectExtent l="0" t="0" r="3810" b="6350"/>
+                  <wp:docPr id="37" name="Imagen 37"/>
+                  <wp:cNvGraphicFramePr>
+                    <a:graphicFrameLocks xmlns:a="http://schemas.openxmlformats.org/drawingml/2006/main" noChangeAspect="1"/>
+                  </wp:cNvGraphicFramePr>
+                  <a:graphic xmlns:a="http://schemas.openxmlformats.org/drawingml/2006/main">
+                    <a:graphicData uri="http://schemas.openxmlformats.org/drawingml/2006/picture">
+                      <pic:pic xmlns:pic="http://schemas.openxmlformats.org/drawingml/2006/picture">
+                        <pic:nvPicPr>
+                          <pic:cNvPr id="1" name=""/>
+                          <pic:cNvPicPr/>
+                        </pic:nvPicPr>
+                        <pic:blipFill>
+                          <a:blip r:embed="rId32"/>
+                          <a:stretch>
+                            <a:fillRect/>
+                          </a:stretch>
+                        </pic:blipFill>
+                        <pic:spPr>
+                          <a:xfrm>
+                            <a:off x="0" y="0"/>
+                            <a:ext cx="3291840" cy="3194050"/>
+                          </a:xfrm>
+                          <a:prstGeom prst="rect">
+                            <a:avLst/>
+                          </a:prstGeom>
+                        </pic:spPr>
+                      </pic:pic>
+                    </a:graphicData>
+                  </a:graphic>
+                </wp:inline>
+              </w:drawing>
             </w:r>
           </w:p>
         </w:tc>
@@ -1674,30 +1717,30 @@
                 <w:noProof/>
               </w:rPr>
               <w:drawing>
-                <wp:inline distT="0" distB="0" distL="0" distR="0" wp14:anchorId="634A1517" wp14:editId="2C18098E">
-                  <wp:extent cx="3291840" cy="3194050"/>
-                  <wp:effectExtent l="0" t="0" r="3810" b="6350"/>
-                  <wp:docPr id="37" name="Imagen 37"/>
-                  <wp:cNvGraphicFramePr>
-                    <a:graphicFrameLocks xmlns:a="http://schemas.openxmlformats.org/drawingml/2006/main" noChangeAspect="1"/>
-                  </wp:cNvGraphicFramePr>
-                  <a:graphic xmlns:a="http://schemas.openxmlformats.org/drawingml/2006/main">
-                    <a:graphicData uri="http://schemas.openxmlformats.org/drawingml/2006/picture">
-                      <pic:pic xmlns:pic="http://schemas.openxmlformats.org/drawingml/2006/picture">
-                        <pic:nvPicPr>
-                          <pic:cNvPr id="1" name=""/>
-                          <pic:cNvPicPr/>
-                        </pic:nvPicPr>
-                        <pic:blipFill>
-                          <a:blip r:embed="rId32"/>
-                          <a:stretch>
-                            <a:fillRect/>
-                          </a:stretch>
-                        </pic:blipFill>
-                        <pic:spPr>
-                          <a:xfrm>
-                            <a:off x="0" y="0"/>
-                            <a:ext cx="3291840" cy="3194050"/>
+                <wp:inline distT="0" distB="0" distL="0" distR="0" wp14:anchorId="7DC85AE8" wp14:editId="0A547716">
+                  <wp:extent cx="3120390" cy="1558290"/>
+                  <wp:effectExtent l="0" t="0" r="3810" b="3810"/>
+                  <wp:docPr id="38" name="Imagen 38"/>
+                  <wp:cNvGraphicFramePr>
+                    <a:graphicFrameLocks xmlns:a="http://schemas.openxmlformats.org/drawingml/2006/main" noChangeAspect="1"/>
+                  </wp:cNvGraphicFramePr>
+                  <a:graphic xmlns:a="http://schemas.openxmlformats.org/drawingml/2006/main">
+                    <a:graphicData uri="http://schemas.openxmlformats.org/drawingml/2006/picture">
+                      <pic:pic xmlns:pic="http://schemas.openxmlformats.org/drawingml/2006/picture">
+                        <pic:nvPicPr>
+                          <pic:cNvPr id="1" name=""/>
+                          <pic:cNvPicPr/>
+                        </pic:nvPicPr>
+                        <pic:blipFill>
+                          <a:blip r:embed="rId33"/>
+                          <a:stretch>
+                            <a:fillRect/>
+                          </a:stretch>
+                        </pic:blipFill>
+                        <pic:spPr>
+                          <a:xfrm>
+                            <a:off x="0" y="0"/>
+                            <a:ext cx="3120390" cy="1558290"/>
                           </a:xfrm>
                           <a:prstGeom prst="rect">
                             <a:avLst/>
@@ -1729,30 +1772,30 @@
                 <w:noProof/>
               </w:rPr>
               <w:drawing>
-                <wp:inline distT="0" distB="0" distL="0" distR="0" wp14:anchorId="5FCA1CE0" wp14:editId="67C2A96B">
-                  <wp:extent cx="3120390" cy="1558290"/>
-                  <wp:effectExtent l="0" t="0" r="3810" b="3810"/>
-                  <wp:docPr id="38" name="Imagen 38"/>
-                  <wp:cNvGraphicFramePr>
-                    <a:graphicFrameLocks xmlns:a="http://schemas.openxmlformats.org/drawingml/2006/main" noChangeAspect="1"/>
-                  </wp:cNvGraphicFramePr>
-                  <a:graphic xmlns:a="http://schemas.openxmlformats.org/drawingml/2006/main">
-                    <a:graphicData uri="http://schemas.openxmlformats.org/drawingml/2006/picture">
-                      <pic:pic xmlns:pic="http://schemas.openxmlformats.org/drawingml/2006/picture">
-                        <pic:nvPicPr>
-                          <pic:cNvPr id="1" name=""/>
-                          <pic:cNvPicPr/>
-                        </pic:nvPicPr>
-                        <pic:blipFill>
-                          <a:blip r:embed="rId33"/>
-                          <a:stretch>
-                            <a:fillRect/>
-                          </a:stretch>
-                        </pic:blipFill>
-                        <pic:spPr>
-                          <a:xfrm>
-                            <a:off x="0" y="0"/>
-                            <a:ext cx="3120390" cy="1558290"/>
+                <wp:inline distT="0" distB="0" distL="0" distR="0" wp14:anchorId="6F98D364" wp14:editId="54F29585">
+                  <wp:extent cx="3291840" cy="2321560"/>
+                  <wp:effectExtent l="0" t="0" r="3810" b="2540"/>
+                  <wp:docPr id="39" name="Imagen 39"/>
+                  <wp:cNvGraphicFramePr>
+                    <a:graphicFrameLocks xmlns:a="http://schemas.openxmlformats.org/drawingml/2006/main" noChangeAspect="1"/>
+                  </wp:cNvGraphicFramePr>
+                  <a:graphic xmlns:a="http://schemas.openxmlformats.org/drawingml/2006/main">
+                    <a:graphicData uri="http://schemas.openxmlformats.org/drawingml/2006/picture">
+                      <pic:pic xmlns:pic="http://schemas.openxmlformats.org/drawingml/2006/picture">
+                        <pic:nvPicPr>
+                          <pic:cNvPr id="1" name=""/>
+                          <pic:cNvPicPr/>
+                        </pic:nvPicPr>
+                        <pic:blipFill>
+                          <a:blip r:embed="rId34"/>
+                          <a:stretch>
+                            <a:fillRect/>
+                          </a:stretch>
+                        </pic:blipFill>
+                        <pic:spPr>
+                          <a:xfrm>
+                            <a:off x="0" y="0"/>
+                            <a:ext cx="3291840" cy="2321560"/>
                           </a:xfrm>
                           <a:prstGeom prst="rect">
                             <a:avLst/>
@@ -1783,46 +1826,6 @@
                 <w:noProof/>
               </w:rPr>
             </w:pPr>
-            <w:r>
-              <w:rPr>
-                <w:noProof/>
-              </w:rPr>
-              <w:drawing>
-                <wp:inline distT="0" distB="0" distL="0" distR="0" wp14:anchorId="706201E3" wp14:editId="7AEF4365">
-                  <wp:extent cx="3291840" cy="2321560"/>
-                  <wp:effectExtent l="0" t="0" r="3810" b="2540"/>
-                  <wp:docPr id="39" name="Imagen 39"/>
-                  <wp:cNvGraphicFramePr>
-                    <a:graphicFrameLocks xmlns:a="http://schemas.openxmlformats.org/drawingml/2006/main" noChangeAspect="1"/>
-                  </wp:cNvGraphicFramePr>
-                  <a:graphic xmlns:a="http://schemas.openxmlformats.org/drawingml/2006/main">
-                    <a:graphicData uri="http://schemas.openxmlformats.org/drawingml/2006/picture">
-                      <pic:pic xmlns:pic="http://schemas.openxmlformats.org/drawingml/2006/picture">
-                        <pic:nvPicPr>
-                          <pic:cNvPr id="1" name=""/>
-                          <pic:cNvPicPr/>
-                        </pic:nvPicPr>
-                        <pic:blipFill>
-                          <a:blip r:embed="rId34"/>
-                          <a:stretch>
-                            <a:fillRect/>
-                          </a:stretch>
-                        </pic:blipFill>
-                        <pic:spPr>
-                          <a:xfrm>
-                            <a:off x="0" y="0"/>
-                            <a:ext cx="3291840" cy="2321560"/>
-                          </a:xfrm>
-                          <a:prstGeom prst="rect">
-                            <a:avLst/>
-                          </a:prstGeom>
-                        </pic:spPr>
-                      </pic:pic>
-                    </a:graphicData>
-                  </a:graphic>
-                </wp:inline>
-              </w:drawing>
-            </w:r>
           </w:p>
         </w:tc>
         <w:tc>
@@ -2396,13 +2399,13 @@
       <w:spacing w:after="160" w:line="259" w:lineRule="auto"/>
     </w:pPr>
   </w:style>
-  <w:style w:type="character" w:default="1" w:styleId="Fuentedeprrafopredeter">
+  <w:style w:type="character" w:default="1" w:styleId="DefaultParagraphFont">
     <w:name w:val="Default Paragraph Font"/>
     <w:uiPriority w:val="1"/>
     <w:semiHidden/>
     <w:unhideWhenUsed/>
   </w:style>
-  <w:style w:type="table" w:default="1" w:styleId="Tablanormal">
+  <w:style w:type="table" w:default="1" w:styleId="TableNormal">
     <w:name w:val="Normal Table"/>
     <w:uiPriority w:val="99"/>
     <w:semiHidden/>
@@ -2417,7 +2420,7 @@
       </w:tblCellMar>
     </w:tblPr>
   </w:style>
-  <w:style w:type="numbering" w:default="1" w:styleId="Sinlista">
+  <w:style w:type="numbering" w:default="1" w:styleId="NoList">
     <w:name w:val="No List"/>
     <w:uiPriority w:val="99"/>
     <w:semiHidden/>
@@ -2426,7 +2429,7 @@
   <w:style w:type="paragraph" w:customStyle="1" w:styleId="Heading">
     <w:name w:val="Heading"/>
     <w:basedOn w:val="Normal"/>
-    <w:next w:val="Textoindependiente"/>
+    <w:next w:val="BodyText"/>
     <w:qFormat/>
     <w:pPr>
       <w:keepNext/>
@@ -2438,21 +2441,21 @@
       <w:szCs w:val="28"/>
     </w:rPr>
   </w:style>
-  <w:style w:type="paragraph" w:styleId="Textoindependiente">
+  <w:style w:type="paragraph" w:styleId="BodyText">
     <w:name w:val="Body Text"/>
     <w:basedOn w:val="Normal"/>
     <w:pPr>
       <w:spacing w:after="140" w:line="276" w:lineRule="auto"/>
     </w:pPr>
   </w:style>
-  <w:style w:type="paragraph" w:styleId="Lista">
+  <w:style w:type="paragraph" w:styleId="List">
     <w:name w:val="List"/>
-    <w:basedOn w:val="Textoindependiente"/>
+    <w:basedOn w:val="BodyText"/>
     <w:rPr>
       <w:rFonts w:cs="Lohit Devanagari"/>
     </w:rPr>
   </w:style>
-  <w:style w:type="paragraph" w:styleId="Descripcin">
+  <w:style w:type="paragraph" w:styleId="Caption">
     <w:name w:val="caption"/>
     <w:basedOn w:val="Normal"/>
     <w:qFormat/>
@@ -2479,9 +2482,9 @@
       <w:rFonts w:cs="Lohit Devanagari"/>
     </w:rPr>
   </w:style>
-  <w:style w:type="table" w:styleId="Tablaconcuadrcula">
+  <w:style w:type="table" w:styleId="TableGrid">
     <w:name w:val="Table Grid"/>
-    <w:basedOn w:val="Tablanormal"/>
+    <w:basedOn w:val="TableNormal"/>
     <w:uiPriority w:val="39"/>
     <w:rsid w:val="00466555"/>
     <w:rPr>

</xml_diff>